<commit_message>
circuito mecanico - 1 review
</commit_message>
<xml_diff>
--- a/01Relatorios/VariosCapitulosRelatorio/Circuito Mecânico.docx
+++ b/01Relatorios/VariosCapitulosRelatorio/Circuito Mecânico.docx
@@ -31,7 +31,49 @@
         <w:tab/>
       </w:r>
       <w:r>
-        <w:t xml:space="preserve">O objetivo do AWR é transportar um tabuleiro com alimentos e/ou medicamentos. Sendo a forma dos tabuleiros tradicionais retangular, optou-se por definir a forma da armadura do robô como um paralelepípedo, com dimensões aproximadas às dos tabuleiros: 300 mm de largura, 420 mm de comprimento. De forma a ser possível aceder e ver os circuitos dentro do robô, usou-se na parte superior da armadura uma placa de acrílico policarbonato transparente, removível. Para a construção da restante armadura usou-se uma folha de alumínio de </w:t>
+        <w:t xml:space="preserve">O objetivo do </w:t>
+      </w:r>
+      <w:r>
+        <w:t>D</w:t>
+      </w:r>
+      <w:r>
+        <w:t>WR é transportar um tabuleiro com alimentos e/ou medicamentos. Sendo a forma dos tabuleiros tradicionais retangular, optou-se por definir a forma da armadura do robô como um paralelepípedo, com dimensões aproximadas às dos tabuleiros: 300 mm de largura</w:t>
+      </w:r>
+      <w:r>
+        <w:t xml:space="preserve"> por </w:t>
+      </w:r>
+      <w:r>
+        <w:t xml:space="preserve">420 mm de comprimento. De forma a ser possível aceder e ver os circuitos </w:t>
+      </w:r>
+      <w:r>
+        <w:t>no interior</w:t>
+      </w:r>
+      <w:r>
+        <w:t xml:space="preserve"> do </w:t>
+      </w:r>
+      <w:r>
+        <w:t>DWR</w:t>
+      </w:r>
+      <w:r>
+        <w:t>, usou-se</w:t>
+      </w:r>
+      <w:r>
+        <w:t>,</w:t>
+      </w:r>
+      <w:r>
+        <w:t xml:space="preserve"> na parte superior da armadura</w:t>
+      </w:r>
+      <w:r>
+        <w:t>,</w:t>
+      </w:r>
+      <w:r>
+        <w:t xml:space="preserve"> uma placa de acrílico policarbonato transparente</w:t>
+      </w:r>
+      <w:r>
+        <w:t xml:space="preserve"> e removível</w:t>
+      </w:r>
+      <w:r>
+        <w:t xml:space="preserve">. Para a construção da restante armadura usou-se uma folha de alumínio de </w:t>
       </w:r>
       <w:r>
         <w:t>2 mm</w:t>
@@ -75,68 +117,18 @@
       <w:r>
         <w:t xml:space="preserve">. Os seus pneus são de borracha, com 26,5 mm de largura. As rodas livres (com 25 mm de diâmetro), tal como o próprio nome indica, rodam livremente em qualquer sentido e têm o propósito de dar estabilidade ao robô. Os suportes destas rodas foram colocados na dianteira e traseira da armadura, permitindo o ajuste da distância das rodas livres ao chão. Foi usado um suporte de altura ajustável para prender o </w:t>
       </w:r>
-      <w:proofErr w:type="spellStart"/>
       <w:r>
         <w:rPr>
           <w:i/>
           <w:iCs/>
         </w:rPr>
-        <w:t>array</w:t>
-      </w:r>
-      <w:proofErr w:type="spellEnd"/>
-      <w:r>
-        <w:t xml:space="preserve"> de sensores de linha</w:t>
+        <w:t>QTR-8A</w:t>
       </w:r>
       <w:r>
         <w:t xml:space="preserve"> </w:t>
       </w:r>
       <w:r>
-        <w:t xml:space="preserve">à armadura do robô. Como os sensores devem estar na parte dianteira do robô, o suporte destes foi fixo na frente da armadura. </w:t>
-      </w:r>
-      <w:r>
-        <w:t xml:space="preserve">Relativamente ao sensor de RFID, a logica foi semelhante, permitindo, </w:t>
-      </w:r>
-      <w:r>
-        <w:t>no centro do robô</w:t>
-      </w:r>
-      <w:r>
-        <w:t xml:space="preserve">, posicionar o sensor à altura desejada. </w:t>
-      </w:r>
-      <w:r>
-        <w:t xml:space="preserve">O botão de interação com o utilizador, de 12 mm de diâmetro, está colocado na parte superior esquerda da lateral </w:t>
-      </w:r>
-      <w:r>
-        <w:t>direita</w:t>
-      </w:r>
-      <w:r>
-        <w:t xml:space="preserve"> da armadura do robô.</w:t>
-      </w:r>
-      <w:r>
-        <w:t xml:space="preserve"> Na parte</w:t>
-      </w:r>
-      <w:r>
-        <w:t xml:space="preserve"> inferior da</w:t>
-      </w:r>
-      <w:r>
-        <w:t xml:space="preserve"> lateral </w:t>
-      </w:r>
-      <w:r>
-        <w:t>direita</w:t>
-      </w:r>
-      <w:r>
-        <w:t>, tem-se</w:t>
-      </w:r>
-      <w:r>
-        <w:t xml:space="preserve">, </w:t>
-      </w:r>
-      <w:r>
-        <w:t>ainda</w:t>
-      </w:r>
-      <w:r>
-        <w:t>,</w:t>
-      </w:r>
-      <w:r>
-        <w:t xml:space="preserve"> o </w:t>
+        <w:t xml:space="preserve">à armadura do robô. Como </w:t>
       </w:r>
       <w:proofErr w:type="spellStart"/>
       <w:r>
@@ -144,16 +136,113 @@
           <w:i/>
           <w:iCs/>
         </w:rPr>
-        <w:t>plug</w:t>
+        <w:t>array</w:t>
       </w:r>
       <w:proofErr w:type="spellEnd"/>
       <w:r>
-        <w:t xml:space="preserve"> do carregador</w:t>
-      </w:r>
-      <w:r>
+        <w:rPr>
+          <w:i/>
+          <w:iCs/>
+        </w:rPr>
         <w:t xml:space="preserve"> </w:t>
       </w:r>
       <w:r>
+        <w:t>de sensores</w:t>
+      </w:r>
+      <w:r>
+        <w:t xml:space="preserve"> deve estar na parte </w:t>
+      </w:r>
+      <w:r>
+        <w:t xml:space="preserve">inferior da </w:t>
+      </w:r>
+      <w:r>
+        <w:t xml:space="preserve">dianteira do robô, o suporte deste foi fixo na </w:t>
+      </w:r>
+      <w:r>
+        <w:t>dianteira</w:t>
+      </w:r>
+      <w:r>
+        <w:t xml:space="preserve"> da armadura. </w:t>
+      </w:r>
+      <w:r>
+        <w:t>O</w:t>
+      </w:r>
+      <w:r>
+        <w:t xml:space="preserve"> suporte, de</w:t>
+      </w:r>
+      <w:r>
+        <w:t xml:space="preserve"> altura</w:t>
+      </w:r>
+      <w:r>
+        <w:t xml:space="preserve"> ajustável, para o</w:t>
+      </w:r>
+      <w:r>
+        <w:t xml:space="preserve"> </w:t>
+      </w:r>
+      <w:r>
+        <w:t>leitor</w:t>
+      </w:r>
+      <w:r>
+        <w:t xml:space="preserve"> </w:t>
+      </w:r>
+      <w:r>
+        <w:t>RFID</w:t>
+      </w:r>
+      <w:r>
+        <w:t xml:space="preserve"> </w:t>
+      </w:r>
+      <w:r>
+        <w:t xml:space="preserve">está posicionado no centro da parte inferior da base do robô. </w:t>
+      </w:r>
+      <w:r>
+        <w:t xml:space="preserve">O botão de interação com o utilizador, de 12 mm de diâmetro, está colocado na parte superior esquerda da lateral </w:t>
+      </w:r>
+      <w:r>
+        <w:t>direita</w:t>
+      </w:r>
+      <w:r>
+        <w:t xml:space="preserve"> da armadura do robô.</w:t>
+      </w:r>
+      <w:r>
+        <w:t xml:space="preserve"> Na parte</w:t>
+      </w:r>
+      <w:r>
+        <w:t xml:space="preserve"> inferior da</w:t>
+      </w:r>
+      <w:r>
+        <w:t xml:space="preserve"> lateral </w:t>
+      </w:r>
+      <w:r>
+        <w:t>direita</w:t>
+      </w:r>
+      <w:r>
+        <w:t xml:space="preserve">, </w:t>
+      </w:r>
+      <w:r>
+        <w:t>existe</w:t>
+      </w:r>
+      <w:r>
+        <w:t xml:space="preserve">, </w:t>
+      </w:r>
+      <w:r>
+        <w:t>ainda</w:t>
+      </w:r>
+      <w:r>
+        <w:t>,</w:t>
+      </w:r>
+      <w:r>
+        <w:t xml:space="preserve"> </w:t>
+      </w:r>
+      <w:r>
+        <w:t xml:space="preserve">a entrada </w:t>
+      </w:r>
+      <w:r>
+        <w:t>do carregador</w:t>
+      </w:r>
+      <w:r>
+        <w:t xml:space="preserve"> </w:t>
+      </w:r>
+      <w:r>
         <w:rPr>
           <w:highlight w:val="yellow"/>
         </w:rPr>
@@ -196,16 +285,19 @@
         <w:t>]</w:t>
       </w:r>
       <w:r>
-        <w:t>, com 20 mm de diâmetro,</w:t>
-      </w:r>
-      <w:r>
-        <w:t xml:space="preserve"> </w:t>
-      </w:r>
-      <w:r>
-        <w:rPr>
-          <w:highlight w:val="green"/>
-        </w:rPr>
-        <w:t>que permite desligar o circuito enquanto se efetua o carregamento.</w:t>
+        <w:t xml:space="preserve">, com 20 mm de </w:t>
+      </w:r>
+      <w:r>
+        <w:t>diâmetro,</w:t>
+      </w:r>
+      <w:r>
+        <w:t xml:space="preserve"> que permite desligar o </w:t>
+      </w:r>
+      <w:r>
+        <w:t>DWR</w:t>
+      </w:r>
+      <w:r>
+        <w:t>.</w:t>
       </w:r>
       <w:r>
         <w:t xml:space="preserve"> </w:t>
@@ -289,7 +381,13 @@
         <w:fldChar w:fldCharType="end"/>
       </w:r>
       <w:r>
-        <w:t xml:space="preserve"> (b), mostra-se a fixação dos suportes das rodas, motores e sensor. Na </w:t>
+        <w:t xml:space="preserve"> (b), mostra-se a fixação dos suportes das rodas, motores e sensor</w:t>
+      </w:r>
+      <w:r>
+        <w:t xml:space="preserve"> de linha e leitor RFID</w:t>
+      </w:r>
+      <w:r>
+        <w:t xml:space="preserve">. Na </w:t>
       </w:r>
       <w:r>
         <w:fldChar w:fldCharType="begin"/>
@@ -322,38 +420,44 @@
         <w:fldChar w:fldCharType="end"/>
       </w:r>
       <w:r>
-        <w:t xml:space="preserve"> (c), é possível observar o mecanismo de ajuste da altura das rodas livres e do</w:t>
-      </w:r>
-      <w:r>
-        <w:t>s</w:t>
-      </w:r>
-      <w:r>
-        <w:t xml:space="preserve"> sensor</w:t>
-      </w:r>
-      <w:r>
-        <w:t>es</w:t>
-      </w:r>
-      <w:r>
-        <w:t xml:space="preserve">. Além disso, vê-se uma placa colocada no fundo da armadura com o propósito de suportar todos os circuitos e impedir contactos </w:t>
+        <w:t xml:space="preserve"> (c), é possível observar o mecanismo de ajuste da altura das rodas livres</w:t>
+      </w:r>
+      <w:r>
+        <w:t>, do</w:t>
+      </w:r>
+      <w:r>
+        <w:t xml:space="preserve"> </w:t>
+      </w:r>
+      <w:r>
+        <w:t xml:space="preserve">sensor de linha e </w:t>
+      </w:r>
+      <w:r>
+        <w:t xml:space="preserve">do </w:t>
+      </w:r>
+      <w:r>
+        <w:t>leitor RFID</w:t>
+      </w:r>
+      <w:r>
+        <w:t xml:space="preserve">. Além disso, vê-se uma placa colocada no fundo da armadura com o propósito de suportar todos os circuitos e impedir contactos destes com a armadura. No canto superior esquerdo da </w:t>
       </w:r>
       <w:r>
         <w:lastRenderedPageBreak/>
-        <w:t>destes com a armadura. No canto superior esquerdo da armadura do AWR, está localizado o botão de interação com o utilizador</w:t>
-      </w:r>
-      <w:r>
-        <w:t xml:space="preserve"> e no canto inferior esquerdo estão localizados o </w:t>
-      </w:r>
-      <w:proofErr w:type="spellStart"/>
-      <w:r>
-        <w:rPr>
-          <w:i/>
-          <w:iCs/>
-        </w:rPr>
-        <w:t>plug</w:t>
-      </w:r>
-      <w:proofErr w:type="spellEnd"/>
-      <w:r>
-        <w:t xml:space="preserve"> de carregamento e o botão ON/OFF</w:t>
+        <w:t xml:space="preserve">armadura do </w:t>
+      </w:r>
+      <w:r>
+        <w:t>D</w:t>
+      </w:r>
+      <w:r>
+        <w:t>WR, está localizado o botão de interação com o utilizador</w:t>
+      </w:r>
+      <w:r>
+        <w:t xml:space="preserve"> e no canto inferior esquerdo estão localizados </w:t>
+      </w:r>
+      <w:r>
+        <w:t xml:space="preserve">a entrada </w:t>
+      </w:r>
+      <w:r>
+        <w:t>de carregamento e o botão ON/OFF</w:t>
       </w:r>
       <w:r>
         <w:t xml:space="preserve">. </w:t>
@@ -1275,25 +1379,51 @@
       <w:r>
         <w:t xml:space="preserve">Figura </w:t>
       </w:r>
-      <w:fldSimple w:instr=" STYLEREF 1 \s ">
-        <w:r>
-          <w:rPr>
-            <w:noProof/>
-          </w:rPr>
-          <w:t>6</w:t>
-        </w:r>
-      </w:fldSimple>
+      <w:r>
+        <w:fldChar w:fldCharType="begin"/>
+      </w:r>
+      <w:r>
+        <w:instrText xml:space="preserve"> STYLEREF 1 \s </w:instrText>
+      </w:r>
+      <w:r>
+        <w:fldChar w:fldCharType="separate"/>
+      </w:r>
+      <w:r>
+        <w:rPr>
+          <w:noProof/>
+        </w:rPr>
+        <w:t>6</w:t>
+      </w:r>
+      <w:r>
+        <w:rPr>
+          <w:noProof/>
+        </w:rPr>
+        <w:fldChar w:fldCharType="end"/>
+      </w:r>
       <w:r>
         <w:t>.</w:t>
       </w:r>
-      <w:fldSimple w:instr=" SEQ Figura \* ARABIC \s 1 ">
-        <w:r>
-          <w:rPr>
-            <w:noProof/>
-          </w:rPr>
-          <w:t>1</w:t>
-        </w:r>
-      </w:fldSimple>
+      <w:r>
+        <w:fldChar w:fldCharType="begin"/>
+      </w:r>
+      <w:r>
+        <w:instrText xml:space="preserve"> SEQ Figura \* ARABIC \s 1 </w:instrText>
+      </w:r>
+      <w:r>
+        <w:fldChar w:fldCharType="separate"/>
+      </w:r>
+      <w:r>
+        <w:rPr>
+          <w:noProof/>
+        </w:rPr>
+        <w:t>1</w:t>
+      </w:r>
+      <w:r>
+        <w:rPr>
+          <w:noProof/>
+        </w:rPr>
+        <w:fldChar w:fldCharType="end"/>
+      </w:r>
       <w:bookmarkEnd w:id="1"/>
       <w:r>
         <w:t xml:space="preserve"> - Desenho (à esquerda) e imagem real (à direita) do AWR (a) vista superior; (b) vista inferior; (c) vista lateral direita; (d) vista dianteira; (e) vista traseira.</w:t>

</xml_diff>